<commit_message>
adding final report once more
</commit_message>
<xml_diff>
--- a/a1/CSC409 - A1 Report.docx
+++ b/a1/CSC409 - A1 Report.docx
@@ -54,12 +54,12 @@
           <wp:inline distB="114300" distT="114300" distL="114300" distR="114300">
             <wp:extent cx="5943600" cy="3479800"/>
             <wp:effectExtent b="0" l="0" r="0" t="0"/>
-            <wp:docPr id="3" name="image17.png"/>
+            <wp:docPr id="3" name="image14.png"/>
             <a:graphic>
               <a:graphicData uri="http://schemas.openxmlformats.org/drawingml/2006/picture">
                 <pic:pic>
                   <pic:nvPicPr>
-                    <pic:cNvPr id="0" name="image17.png"/>
+                    <pic:cNvPr id="0" name="image14.png"/>
                     <pic:cNvPicPr preferRelativeResize="0"/>
                   </pic:nvPicPr>
                   <pic:blipFill>
@@ -112,12 +112,12 @@
           <wp:inline distB="114300" distT="114300" distL="114300" distR="114300">
             <wp:extent cx="5943600" cy="5194300"/>
             <wp:effectExtent b="0" l="0" r="0" t="0"/>
-            <wp:docPr id="10" name="image13.png"/>
+            <wp:docPr id="12" name="image7.png"/>
             <a:graphic>
               <a:graphicData uri="http://schemas.openxmlformats.org/drawingml/2006/picture">
                 <pic:pic>
                   <pic:nvPicPr>
-                    <pic:cNvPr id="0" name="image13.png"/>
+                    <pic:cNvPr id="0" name="image7.png"/>
                     <pic:cNvPicPr preferRelativeResize="0"/>
                   </pic:nvPicPr>
                   <pic:blipFill>
@@ -287,12 +287,12 @@
             <wp:extent cx="5943600" cy="4114800"/>
             <wp:effectExtent b="0" l="0" r="0" t="0"/>
             <wp:wrapSquare wrapText="bothSides" distB="114300" distT="114300" distL="114300" distR="114300"/>
-            <wp:docPr id="5" name="image14.png"/>
+            <wp:docPr id="7" name="image13.png"/>
             <a:graphic>
               <a:graphicData uri="http://schemas.openxmlformats.org/drawingml/2006/picture">
                 <pic:pic>
                   <pic:nvPicPr>
-                    <pic:cNvPr id="0" name="image14.png"/>
+                    <pic:cNvPr id="0" name="image13.png"/>
                     <pic:cNvPicPr preferRelativeResize="0"/>
                   </pic:nvPicPr>
                   <pic:blipFill>
@@ -329,12 +329,12 @@
             <wp:extent cx="5943600" cy="3708400"/>
             <wp:effectExtent b="0" l="0" r="0" t="0"/>
             <wp:wrapSquare wrapText="bothSides" distB="114300" distT="114300" distL="114300" distR="114300"/>
-            <wp:docPr id="15" name="image15.png"/>
+            <wp:docPr id="14" name="image12.png"/>
             <a:graphic>
               <a:graphicData uri="http://schemas.openxmlformats.org/drawingml/2006/picture">
                 <pic:pic>
                   <pic:nvPicPr>
-                    <pic:cNvPr id="0" name="image15.png"/>
+                    <pic:cNvPr id="0" name="image12.png"/>
                     <pic:cNvPicPr preferRelativeResize="0"/>
                   </pic:nvPicPr>
                   <pic:blipFill>
@@ -455,12 +455,12 @@
             <wp:extent cx="5943600" cy="3708400"/>
             <wp:effectExtent b="0" l="0" r="0" t="0"/>
             <wp:wrapSquare wrapText="bothSides" distB="114300" distT="114300" distL="114300" distR="114300"/>
-            <wp:docPr id="2" name="image16.png"/>
+            <wp:docPr id="2" name="image11.png"/>
             <a:graphic>
               <a:graphicData uri="http://schemas.openxmlformats.org/drawingml/2006/picture">
                 <pic:pic>
                   <pic:nvPicPr>
-                    <pic:cNvPr id="0" name="image16.png"/>
+                    <pic:cNvPr id="0" name="image11.png"/>
                     <pic:cNvPicPr preferRelativeResize="0"/>
                   </pic:nvPicPr>
                   <pic:blipFill>
@@ -4142,6 +4142,105 @@
     <w:p>
       <w:pPr>
         <w:spacing w:after="240" w:lineRule="auto"/>
+        <w:rPr/>
+      </w:pPr>
+      <w:r>
+        <w:rPr>
+          <w:rtl w:val="0"/>
+        </w:rPr>
+      </w:r>
+    </w:p>
+    <w:p>
+      <w:pPr>
+        <w:spacing w:after="240" w:lineRule="auto"/>
+        <w:rPr/>
+      </w:pPr>
+      <w:r>
+        <w:rPr>
+          <w:rtl w:val="0"/>
+        </w:rPr>
+      </w:r>
+    </w:p>
+    <w:p>
+      <w:pPr>
+        <w:spacing w:after="240" w:lineRule="auto"/>
+        <w:rPr/>
+      </w:pPr>
+      <w:r>
+        <w:rPr>
+          <w:rtl w:val="0"/>
+        </w:rPr>
+      </w:r>
+    </w:p>
+    <w:p>
+      <w:pPr>
+        <w:spacing w:after="240" w:lineRule="auto"/>
+        <w:rPr/>
+      </w:pPr>
+      <w:r>
+        <w:rPr>
+          <w:rtl w:val="0"/>
+        </w:rPr>
+      </w:r>
+    </w:p>
+    <w:p>
+      <w:pPr>
+        <w:spacing w:after="240" w:lineRule="auto"/>
+        <w:rPr/>
+      </w:pPr>
+      <w:r>
+        <w:rPr>
+          <w:rtl w:val="0"/>
+        </w:rPr>
+      </w:r>
+    </w:p>
+    <w:p>
+      <w:pPr>
+        <w:spacing w:after="240" w:lineRule="auto"/>
+        <w:rPr/>
+      </w:pPr>
+      <w:r>
+        <w:rPr>
+          <w:rtl w:val="0"/>
+        </w:rPr>
+      </w:r>
+    </w:p>
+    <w:p>
+      <w:pPr>
+        <w:spacing w:after="240" w:lineRule="auto"/>
+        <w:rPr/>
+      </w:pPr>
+      <w:r>
+        <w:rPr>
+          <w:rtl w:val="0"/>
+        </w:rPr>
+      </w:r>
+    </w:p>
+    <w:p>
+      <w:pPr>
+        <w:spacing w:after="240" w:lineRule="auto"/>
+        <w:rPr/>
+      </w:pPr>
+      <w:r>
+        <w:rPr>
+          <w:rtl w:val="0"/>
+        </w:rPr>
+      </w:r>
+    </w:p>
+    <w:p>
+      <w:pPr>
+        <w:spacing w:after="240" w:lineRule="auto"/>
+        <w:rPr/>
+      </w:pPr>
+      <w:r>
+        <w:rPr>
+          <w:rtl w:val="0"/>
+        </w:rPr>
+      </w:r>
+    </w:p>
+    <w:p>
+      <w:pPr>
+        <w:spacing w:after="240" w:lineRule="auto"/>
         <w:ind w:left="0" w:firstLine="0"/>
         <w:rPr>
           <w:b w:val="1"/>
@@ -4190,46 +4289,32 @@
         <w:spacing w:after="240" w:lineRule="auto"/>
         <w:ind w:left="0" w:firstLine="0"/>
         <w:rPr>
-          <w:b w:val="1"/>
-          <w:sz w:val="26"/>
-          <w:szCs w:val="26"/>
-        </w:rPr>
-      </w:pPr>
-      <w:r>
-        <w:rPr>
           <w:sz w:val="24"/>
           <w:szCs w:val="24"/>
+        </w:rPr>
+      </w:pPr>
+      <w:r>
+        <w:rPr>
+          <w:sz w:val="24"/>
+          <w:szCs w:val="24"/>
           <w:rtl w:val="0"/>
         </w:rPr>
         <w:t xml:space="preserve">LoadTest1:</w:t>
-      </w:r>
-      <w:r>
-        <w:rPr>
-          <w:sz w:val="26"/>
-          <w:szCs w:val="26"/>
-          <w:rtl w:val="0"/>
-        </w:rPr>
-        <w:br w:type="textWrapping"/>
-      </w:r>
-      <w:r>
-        <w:rPr>
-          <w:rtl w:val="0"/>
-        </w:rPr>
       </w:r>
       <w:r>
         <w:drawing>
           <wp:anchor allowOverlap="1" behindDoc="0" distB="114300" distT="114300" distL="114300" distR="114300" hidden="0" layoutInCell="1" locked="0" relativeHeight="0" simplePos="0">
             <wp:simplePos x="0" y="0"/>
             <wp:positionH relativeFrom="column">
-              <wp:posOffset>1</wp:posOffset>
+              <wp:posOffset>3686175</wp:posOffset>
             </wp:positionH>
             <wp:positionV relativeFrom="paragraph">
-              <wp:posOffset>409575</wp:posOffset>
+              <wp:posOffset>238125</wp:posOffset>
             </wp:positionV>
-            <wp:extent cx="3071813" cy="2300894"/>
+            <wp:extent cx="2909888" cy="2174054"/>
             <wp:effectExtent b="0" l="0" r="0" t="0"/>
             <wp:wrapSquare wrapText="bothSides" distB="114300" distT="114300" distL="114300" distR="114300"/>
-            <wp:docPr id="7" name="image10.png"/>
+            <wp:docPr id="11" name="image10.png"/>
             <a:graphic>
               <a:graphicData uri="http://schemas.openxmlformats.org/drawingml/2006/picture">
                 <pic:pic>
@@ -4247,7 +4332,7 @@
                   <pic:spPr>
                     <a:xfrm>
                       <a:off x="0" y="0"/>
-                      <a:ext cx="3071813" cy="2300894"/>
+                      <a:ext cx="2909888" cy="2174054"/>
                     </a:xfrm>
                     <a:prstGeom prst="rect"/>
                     <a:ln/>
@@ -4263,20 +4348,20 @@
           <wp:anchor allowOverlap="1" behindDoc="0" distB="114300" distT="114300" distL="114300" distR="114300" hidden="0" layoutInCell="1" locked="0" relativeHeight="0" simplePos="0">
             <wp:simplePos x="0" y="0"/>
             <wp:positionH relativeFrom="column">
-              <wp:posOffset>3952875</wp:posOffset>
+              <wp:posOffset>3686175</wp:posOffset>
             </wp:positionH>
             <wp:positionV relativeFrom="paragraph">
-              <wp:posOffset>409575</wp:posOffset>
+              <wp:posOffset>2511151</wp:posOffset>
             </wp:positionV>
-            <wp:extent cx="2305050" cy="2305050"/>
+            <wp:extent cx="2709863" cy="2709863"/>
             <wp:effectExtent b="0" l="0" r="0" t="0"/>
             <wp:wrapSquare wrapText="bothSides" distB="114300" distT="114300" distL="114300" distR="114300"/>
-            <wp:docPr id="8" name="image12.png"/>
+            <wp:docPr id="8" name="image3.png"/>
             <a:graphic>
               <a:graphicData uri="http://schemas.openxmlformats.org/drawingml/2006/picture">
                 <pic:pic>
                   <pic:nvPicPr>
-                    <pic:cNvPr id="0" name="image12.png"/>
+                    <pic:cNvPr id="0" name="image3.png"/>
                     <pic:cNvPicPr preferRelativeResize="0"/>
                   </pic:nvPicPr>
                   <pic:blipFill>
@@ -4289,7 +4374,7 @@
                   <pic:spPr>
                     <a:xfrm>
                       <a:off x="0" y="0"/>
-                      <a:ext cx="2305050" cy="2305050"/>
+                      <a:ext cx="2709863" cy="2709863"/>
                     </a:xfrm>
                     <a:prstGeom prst="rect"/>
                     <a:ln/>
@@ -4305,80 +4390,36 @@
       <w:pPr>
         <w:spacing w:after="240" w:lineRule="auto"/>
         <w:ind w:left="0" w:firstLine="0"/>
-        <w:rPr/>
-      </w:pPr>
-      <w:r>
-        <w:rPr>
-          <w:rtl w:val="0"/>
-        </w:rPr>
-      </w:r>
-    </w:p>
-    <w:p>
-      <w:pPr>
-        <w:spacing w:after="240" w:lineRule="auto"/>
-        <w:ind w:left="0" w:firstLine="0"/>
-        <w:rPr/>
-      </w:pPr>
-      <w:r>
-        <w:rPr>
-          <w:rtl w:val="0"/>
-        </w:rPr>
-      </w:r>
-    </w:p>
-    <w:p>
-      <w:pPr>
-        <w:spacing w:after="240" w:lineRule="auto"/>
-        <w:ind w:left="0" w:firstLine="0"/>
-        <w:rPr/>
-      </w:pPr>
-      <w:r>
-        <w:rPr>
-          <w:rtl w:val="0"/>
-        </w:rPr>
-      </w:r>
-    </w:p>
-    <w:p>
-      <w:pPr>
-        <w:spacing w:after="240" w:lineRule="auto"/>
-        <w:ind w:left="0" w:firstLine="0"/>
-        <w:rPr/>
-      </w:pPr>
-      <w:r>
-        <w:rPr>
-          <w:rtl w:val="0"/>
-        </w:rPr>
-      </w:r>
-    </w:p>
-    <w:p>
-      <w:pPr>
-        <w:spacing w:after="240" w:lineRule="auto"/>
-        <w:ind w:left="0" w:firstLine="0"/>
-        <w:rPr/>
-      </w:pPr>
-      <w:r>
-        <w:rPr>
-          <w:rtl w:val="0"/>
-        </w:rPr>
-      </w:r>
-    </w:p>
-    <w:p>
-      <w:pPr>
-        <w:spacing w:after="240" w:lineRule="auto"/>
-        <w:ind w:left="0" w:firstLine="0"/>
-        <w:rPr/>
-      </w:pPr>
-      <w:r>
-        <w:rPr/>
+        <w:rPr>
+          <w:b w:val="1"/>
+          <w:sz w:val="26"/>
+          <w:szCs w:val="26"/>
+        </w:rPr>
+      </w:pPr>
+      <w:r>
+        <w:rPr>
+          <w:rtl w:val="0"/>
+        </w:rPr>
+      </w:r>
+      <w:r>
         <w:drawing>
-          <wp:inline distB="114300" distT="114300" distL="114300" distR="114300">
-            <wp:extent cx="5943600" cy="5308600"/>
+          <wp:anchor allowOverlap="1" behindDoc="0" distB="114300" distT="114300" distL="114300" distR="114300" hidden="0" layoutInCell="1" locked="0" relativeHeight="0" simplePos="0">
+            <wp:simplePos x="0" y="0"/>
+            <wp:positionH relativeFrom="column">
+              <wp:posOffset>19051</wp:posOffset>
+            </wp:positionH>
+            <wp:positionV relativeFrom="paragraph">
+              <wp:posOffset>114300</wp:posOffset>
+            </wp:positionV>
+            <wp:extent cx="3358639" cy="4668241"/>
             <wp:effectExtent b="0" l="0" r="0" t="0"/>
-            <wp:docPr id="17" name="image3.png"/>
+            <wp:wrapSquare wrapText="bothSides" distB="114300" distT="114300" distL="114300" distR="114300"/>
+            <wp:docPr id="13" name="image5.png"/>
             <a:graphic>
               <a:graphicData uri="http://schemas.openxmlformats.org/drawingml/2006/picture">
                 <pic:pic>
                   <pic:nvPicPr>
-                    <pic:cNvPr id="0" name="image3.png"/>
+                    <pic:cNvPr id="0" name="image5.png"/>
                     <pic:cNvPicPr preferRelativeResize="0"/>
                   </pic:nvPicPr>
                   <pic:blipFill>
@@ -4391,7 +4432,7 @@
                   <pic:spPr>
                     <a:xfrm>
                       <a:off x="0" y="0"/>
-                      <a:ext cx="5943600" cy="5308600"/>
+                      <a:ext cx="3358639" cy="4668241"/>
                     </a:xfrm>
                     <a:prstGeom prst="rect"/>
                     <a:ln/>
@@ -4399,22 +4440,181 @@
                 </pic:pic>
               </a:graphicData>
             </a:graphic>
-          </wp:inline>
+          </wp:anchor>
         </w:drawing>
       </w:r>
+    </w:p>
+    <w:p>
+      <w:pPr>
+        <w:spacing w:after="240" w:lineRule="auto"/>
+        <w:ind w:left="0" w:firstLine="0"/>
+        <w:rPr/>
+      </w:pPr>
+      <w:r>
+        <w:rPr>
+          <w:rtl w:val="0"/>
+        </w:rPr>
+      </w:r>
+    </w:p>
+    <w:p>
+      <w:pPr>
+        <w:spacing w:after="240" w:lineRule="auto"/>
+        <w:ind w:left="0" w:firstLine="0"/>
+        <w:rPr/>
+      </w:pPr>
+      <w:r>
+        <w:rPr>
+          <w:rtl w:val="0"/>
+        </w:rPr>
+      </w:r>
+    </w:p>
+    <w:p>
+      <w:pPr>
+        <w:spacing w:after="240" w:lineRule="auto"/>
+        <w:ind w:left="0" w:firstLine="0"/>
+        <w:rPr/>
+      </w:pPr>
+      <w:r>
+        <w:rPr>
+          <w:rtl w:val="0"/>
+        </w:rPr>
+      </w:r>
+    </w:p>
+    <w:p>
+      <w:pPr>
+        <w:spacing w:after="240" w:lineRule="auto"/>
+        <w:ind w:left="0" w:firstLine="0"/>
+        <w:rPr/>
+      </w:pPr>
+      <w:r>
+        <w:rPr>
+          <w:rtl w:val="0"/>
+        </w:rPr>
+      </w:r>
+    </w:p>
+    <w:p>
+      <w:pPr>
+        <w:spacing w:after="240" w:lineRule="auto"/>
+        <w:ind w:left="0" w:firstLine="0"/>
+        <w:rPr/>
+      </w:pPr>
+      <w:r>
+        <w:rPr>
+          <w:rtl w:val="0"/>
+        </w:rPr>
+      </w:r>
+    </w:p>
+    <w:p>
+      <w:pPr>
+        <w:spacing w:after="240" w:lineRule="auto"/>
+        <w:ind w:left="0" w:firstLine="0"/>
+        <w:rPr/>
+      </w:pPr>
       <w:r>
         <w:rPr>
           <w:rtl w:val="0"/>
         </w:rPr>
         <w:br w:type="textWrapping"/>
-        <w:br w:type="textWrapping"/>
-        <w:t xml:space="preserve">This is the performance test on PUT requests to the application with 4 hosts. As we can see, the median request takes 7ms, and the average request time was 8.7ms. We ran this performance test with 10000 requests running across 10 concurrent threads. </w:t>
       </w:r>
     </w:p>
     <w:p>
       <w:pPr>
         <w:spacing w:after="240" w:lineRule="auto"/>
         <w:ind w:left="0" w:firstLine="0"/>
+        <w:rPr/>
+      </w:pPr>
+      <w:r>
+        <w:rPr>
+          <w:rtl w:val="0"/>
+        </w:rPr>
+      </w:r>
+    </w:p>
+    <w:p>
+      <w:pPr>
+        <w:spacing w:after="240" w:lineRule="auto"/>
+        <w:ind w:left="0" w:firstLine="0"/>
+        <w:rPr/>
+      </w:pPr>
+      <w:r>
+        <w:rPr>
+          <w:rtl w:val="0"/>
+        </w:rPr>
+      </w:r>
+    </w:p>
+    <w:p>
+      <w:pPr>
+        <w:spacing w:after="240" w:lineRule="auto"/>
+        <w:ind w:left="0" w:firstLine="0"/>
+        <w:rPr/>
+      </w:pPr>
+      <w:r>
+        <w:rPr>
+          <w:rtl w:val="0"/>
+        </w:rPr>
+      </w:r>
+    </w:p>
+    <w:p>
+      <w:pPr>
+        <w:spacing w:after="240" w:lineRule="auto"/>
+        <w:ind w:left="0" w:firstLine="0"/>
+        <w:rPr/>
+      </w:pPr>
+      <w:r>
+        <w:rPr>
+          <w:rtl w:val="0"/>
+        </w:rPr>
+      </w:r>
+    </w:p>
+    <w:p>
+      <w:pPr>
+        <w:spacing w:after="240" w:lineRule="auto"/>
+        <w:ind w:left="0" w:firstLine="0"/>
+        <w:rPr/>
+      </w:pPr>
+      <w:r>
+        <w:rPr>
+          <w:rtl w:val="0"/>
+        </w:rPr>
+      </w:r>
+    </w:p>
+    <w:p>
+      <w:pPr>
+        <w:spacing w:after="240" w:lineRule="auto"/>
+        <w:ind w:left="0" w:firstLine="0"/>
+        <w:rPr/>
+      </w:pPr>
+      <w:r>
+        <w:rPr>
+          <w:rtl w:val="0"/>
+        </w:rPr>
+      </w:r>
+    </w:p>
+    <w:p>
+      <w:pPr>
+        <w:spacing w:after="240" w:lineRule="auto"/>
+        <w:rPr/>
+      </w:pPr>
+      <w:r>
+        <w:rPr>
+          <w:rtl w:val="0"/>
+        </w:rPr>
+        <w:t xml:space="preserve">This is the performance test on PUT requests to the application with 4 hosts. As we can see, the median request takes 11ms, and the average request time was 11.5ms. We ran this performance test with 10000 requests running across 10 concurrent threads. </w:t>
+      </w:r>
+    </w:p>
+    <w:p>
+      <w:pPr>
+        <w:spacing w:after="240" w:lineRule="auto"/>
+        <w:rPr/>
+      </w:pPr>
+      <w:r>
+        <w:rPr>
+          <w:rtl w:val="0"/>
+        </w:rPr>
+      </w:r>
+    </w:p>
+    <w:p>
+      <w:pPr>
+        <w:spacing w:after="240" w:lineRule="auto"/>
         <w:rPr/>
       </w:pPr>
       <w:r>
@@ -4461,20 +4661,20 @@
           <wp:anchor allowOverlap="1" behindDoc="0" distB="114300" distT="114300" distL="114300" distR="114300" hidden="0" layoutInCell="1" locked="0" relativeHeight="0" simplePos="0">
             <wp:simplePos x="0" y="0"/>
             <wp:positionH relativeFrom="column">
-              <wp:posOffset>-9524</wp:posOffset>
+              <wp:posOffset>1</wp:posOffset>
             </wp:positionH>
             <wp:positionV relativeFrom="paragraph">
-              <wp:posOffset>415290</wp:posOffset>
+              <wp:posOffset>333375</wp:posOffset>
             </wp:positionV>
-            <wp:extent cx="3509963" cy="2636271"/>
+            <wp:extent cx="3131621" cy="6072188"/>
             <wp:effectExtent b="0" l="0" r="0" t="0"/>
             <wp:wrapSquare wrapText="bothSides" distB="114300" distT="114300" distL="114300" distR="114300"/>
-            <wp:docPr id="12" name="image11.png"/>
+            <wp:docPr id="1" name="image9.png"/>
             <a:graphic>
               <a:graphicData uri="http://schemas.openxmlformats.org/drawingml/2006/picture">
                 <pic:pic>
                   <pic:nvPicPr>
-                    <pic:cNvPr id="0" name="image11.png"/>
+                    <pic:cNvPr id="0" name="image9.png"/>
                     <pic:cNvPicPr preferRelativeResize="0"/>
                   </pic:nvPicPr>
                   <pic:blipFill>
@@ -4487,7 +4687,7 @@
                   <pic:spPr>
                     <a:xfrm>
                       <a:off x="0" y="0"/>
-                      <a:ext cx="3509963" cy="2636271"/>
+                      <a:ext cx="3131621" cy="6072188"/>
                     </a:xfrm>
                     <a:prstGeom prst="rect"/>
                     <a:ln/>
@@ -4503,20 +4703,20 @@
           <wp:anchor allowOverlap="1" behindDoc="0" distB="114300" distT="114300" distL="114300" distR="114300" hidden="0" layoutInCell="1" locked="0" relativeHeight="0" simplePos="0">
             <wp:simplePos x="0" y="0"/>
             <wp:positionH relativeFrom="column">
-              <wp:posOffset>3691890</wp:posOffset>
+              <wp:posOffset>3286125</wp:posOffset>
             </wp:positionH>
             <wp:positionV relativeFrom="paragraph">
-              <wp:posOffset>413385</wp:posOffset>
+              <wp:posOffset>333375</wp:posOffset>
             </wp:positionV>
-            <wp:extent cx="2538413" cy="2538413"/>
+            <wp:extent cx="3536950" cy="2652713"/>
             <wp:effectExtent b="0" l="0" r="0" t="0"/>
             <wp:wrapSquare wrapText="bothSides" distB="114300" distT="114300" distL="114300" distR="114300"/>
-            <wp:docPr id="6" name="image8.png"/>
+            <wp:docPr id="9" name="image4.png"/>
             <a:graphic>
               <a:graphicData uri="http://schemas.openxmlformats.org/drawingml/2006/picture">
                 <pic:pic>
                   <pic:nvPicPr>
-                    <pic:cNvPr id="0" name="image8.png"/>
+                    <pic:cNvPr id="0" name="image4.png"/>
                     <pic:cNvPicPr preferRelativeResize="0"/>
                   </pic:nvPicPr>
                   <pic:blipFill>
@@ -4529,7 +4729,7 @@
                   <pic:spPr>
                     <a:xfrm>
                       <a:off x="0" y="0"/>
-                      <a:ext cx="2538413" cy="2538413"/>
+                      <a:ext cx="3536950" cy="2652713"/>
                     </a:xfrm>
                     <a:prstGeom prst="rect"/>
                     <a:ln/>
@@ -4540,25 +4740,25 @@
           </wp:anchor>
         </w:drawing>
       </w:r>
-    </w:p>
-    <w:p>
-      <w:pPr>
-        <w:spacing w:after="240" w:lineRule="auto"/>
-        <w:ind w:left="0" w:firstLine="0"/>
-        <w:rPr/>
-      </w:pPr>
-      <w:r>
-        <w:rPr/>
+      <w:r>
         <w:drawing>
-          <wp:inline distB="114300" distT="114300" distL="114300" distR="114300">
-            <wp:extent cx="3805528" cy="4672965"/>
+          <wp:anchor allowOverlap="1" behindDoc="0" distB="114300" distT="114300" distL="114300" distR="114300" hidden="0" layoutInCell="1" locked="0" relativeHeight="0" simplePos="0">
+            <wp:simplePos x="0" y="0"/>
+            <wp:positionH relativeFrom="column">
+              <wp:posOffset>3576638</wp:posOffset>
+            </wp:positionH>
+            <wp:positionV relativeFrom="paragraph">
+              <wp:posOffset>3457575</wp:posOffset>
+            </wp:positionV>
+            <wp:extent cx="2947988" cy="2947988"/>
             <wp:effectExtent b="0" l="0" r="0" t="0"/>
-            <wp:docPr id="14" name="image7.png"/>
+            <wp:wrapSquare wrapText="bothSides" distB="114300" distT="114300" distL="114300" distR="114300"/>
+            <wp:docPr id="5" name="image1.png"/>
             <a:graphic>
               <a:graphicData uri="http://schemas.openxmlformats.org/drawingml/2006/picture">
                 <pic:pic>
                   <pic:nvPicPr>
-                    <pic:cNvPr id="0" name="image7.png"/>
+                    <pic:cNvPr id="0" name="image1.png"/>
                     <pic:cNvPicPr preferRelativeResize="0"/>
                   </pic:nvPicPr>
                   <pic:blipFill>
@@ -4571,7 +4771,7 @@
                   <pic:spPr>
                     <a:xfrm>
                       <a:off x="0" y="0"/>
-                      <a:ext cx="3805528" cy="4672965"/>
+                      <a:ext cx="2947988" cy="2947988"/>
                     </a:xfrm>
                     <a:prstGeom prst="rect"/>
                     <a:ln/>
@@ -4579,14 +4779,9 @@
                 </pic:pic>
               </a:graphicData>
             </a:graphic>
-          </wp:inline>
+          </wp:anchor>
         </w:drawing>
       </w:r>
-      <w:r>
-        <w:rPr>
-          <w:rtl w:val="0"/>
-        </w:rPr>
-      </w:r>
     </w:p>
     <w:p>
       <w:pPr>
@@ -4598,7 +4793,6 @@
         <w:rPr>
           <w:rtl w:val="0"/>
         </w:rPr>
-        <w:t xml:space="preserve">This is the performance test on GET requests to the application with 4 hosts. As we can see, the median request takes 6ms, and the average request time was 9,75ms. We ran this performance test with 10000 requests running across 10 concurrent threads. </w:t>
       </w:r>
     </w:p>
     <w:p>
@@ -4719,6 +4913,7 @@
         <w:rPr>
           <w:rtl w:val="0"/>
         </w:rPr>
+        <w:t xml:space="preserve">This is the performance test on GET requests to the application with 4 hosts. As we can see, the median request takes 9ms, and the average request time was 9,16ms. We ran this performance test with 10000 requests running across 10 concurrent threads. </w:t>
       </w:r>
     </w:p>
     <w:p>
@@ -4749,12 +4944,16 @@
       <w:pPr>
         <w:spacing w:after="240" w:lineRule="auto"/>
         <w:ind w:left="0" w:firstLine="0"/>
-        <w:rPr/>
-      </w:pPr>
-      <w:r>
-        <w:rPr>
-          <w:rtl w:val="0"/>
-        </w:rPr>
+        <w:rPr>
+          <w:b w:val="1"/>
+        </w:rPr>
+      </w:pPr>
+      <w:r>
+        <w:rPr>
+          <w:b w:val="1"/>
+          <w:rtl w:val="0"/>
+        </w:rPr>
+        <w:t xml:space="preserve">2 Hosts</w:t>
       </w:r>
     </w:p>
     <w:p>
@@ -4767,6 +4966,7 @@
         <w:rPr>
           <w:rtl w:val="0"/>
         </w:rPr>
+        <w:t xml:space="preserve">Loadtest2:</w:t>
       </w:r>
     </w:p>
     <w:p>
@@ -4775,128 +4975,6 @@
         <w:ind w:left="0" w:firstLine="0"/>
         <w:rPr/>
       </w:pPr>
-      <w:r>
-        <w:rPr>
-          <w:rtl w:val="0"/>
-        </w:rPr>
-      </w:r>
-    </w:p>
-    <w:p>
-      <w:pPr>
-        <w:spacing w:after="240" w:lineRule="auto"/>
-        <w:ind w:left="0" w:firstLine="0"/>
-        <w:rPr/>
-      </w:pPr>
-      <w:r>
-        <w:rPr>
-          <w:rtl w:val="0"/>
-        </w:rPr>
-      </w:r>
-    </w:p>
-    <w:p>
-      <w:pPr>
-        <w:spacing w:after="240" w:lineRule="auto"/>
-        <w:ind w:left="0" w:firstLine="0"/>
-        <w:rPr/>
-      </w:pPr>
-      <w:r>
-        <w:rPr>
-          <w:rtl w:val="0"/>
-        </w:rPr>
-      </w:r>
-    </w:p>
-    <w:p>
-      <w:pPr>
-        <w:spacing w:after="240" w:lineRule="auto"/>
-        <w:ind w:left="0" w:firstLine="0"/>
-        <w:rPr/>
-      </w:pPr>
-      <w:r>
-        <w:rPr>
-          <w:rtl w:val="0"/>
-        </w:rPr>
-      </w:r>
-    </w:p>
-    <w:p>
-      <w:pPr>
-        <w:spacing w:after="240" w:lineRule="auto"/>
-        <w:ind w:left="0" w:firstLine="0"/>
-        <w:rPr/>
-      </w:pPr>
-      <w:r>
-        <w:rPr>
-          <w:rtl w:val="0"/>
-        </w:rPr>
-      </w:r>
-    </w:p>
-    <w:p>
-      <w:pPr>
-        <w:spacing w:after="240" w:lineRule="auto"/>
-        <w:ind w:left="0" w:firstLine="0"/>
-        <w:rPr/>
-      </w:pPr>
-      <w:r>
-        <w:rPr>
-          <w:rtl w:val="0"/>
-        </w:rPr>
-      </w:r>
-    </w:p>
-    <w:p>
-      <w:pPr>
-        <w:spacing w:after="240" w:lineRule="auto"/>
-        <w:ind w:left="0" w:firstLine="0"/>
-        <w:rPr/>
-      </w:pPr>
-      <w:r>
-        <w:rPr>
-          <w:rtl w:val="0"/>
-        </w:rPr>
-      </w:r>
-    </w:p>
-    <w:p>
-      <w:pPr>
-        <w:spacing w:after="240" w:lineRule="auto"/>
-        <w:ind w:left="0" w:firstLine="0"/>
-        <w:rPr/>
-      </w:pPr>
-      <w:r>
-        <w:rPr>
-          <w:rtl w:val="0"/>
-        </w:rPr>
-      </w:r>
-    </w:p>
-    <w:p>
-      <w:pPr>
-        <w:spacing w:after="240" w:lineRule="auto"/>
-        <w:ind w:left="0" w:firstLine="0"/>
-        <w:rPr>
-          <w:b w:val="1"/>
-          <w:sz w:val="26"/>
-          <w:szCs w:val="26"/>
-        </w:rPr>
-      </w:pPr>
-      <w:r>
-        <w:rPr>
-          <w:b w:val="1"/>
-          <w:sz w:val="26"/>
-          <w:szCs w:val="26"/>
-          <w:rtl w:val="0"/>
-        </w:rPr>
-        <w:t xml:space="preserve">2 Hosts</w:t>
-      </w:r>
-    </w:p>
-    <w:p>
-      <w:pPr>
-        <w:spacing w:after="240" w:lineRule="auto"/>
-        <w:ind w:left="0" w:firstLine="0"/>
-        <w:rPr/>
-      </w:pPr>
-      <w:r>
-        <w:rPr>
-          <w:rtl w:val="0"/>
-        </w:rPr>
-        <w:t xml:space="preserve">Loadtest1</w:t>
-      </w:r>
       <w:r>
         <w:rPr>
           <w:rtl w:val="0"/>
@@ -4907,20 +4985,20 @@
           <wp:anchor allowOverlap="1" behindDoc="0" distB="114300" distT="114300" distL="114300" distR="114300" hidden="0" layoutInCell="1" locked="0" relativeHeight="0" simplePos="0">
             <wp:simplePos x="0" y="0"/>
             <wp:positionH relativeFrom="column">
-              <wp:posOffset>-22859</wp:posOffset>
+              <wp:posOffset>3419475</wp:posOffset>
             </wp:positionH>
             <wp:positionV relativeFrom="paragraph">
-              <wp:posOffset>331423</wp:posOffset>
+              <wp:posOffset>114300</wp:posOffset>
             </wp:positionV>
-            <wp:extent cx="3000375" cy="2254773"/>
+            <wp:extent cx="3276600" cy="2465058"/>
             <wp:effectExtent b="0" l="0" r="0" t="0"/>
             <wp:wrapSquare wrapText="bothSides" distB="114300" distT="114300" distL="114300" distR="114300"/>
-            <wp:docPr id="9" name="image1.png"/>
+            <wp:docPr id="4" name="image2.png"/>
             <a:graphic>
               <a:graphicData uri="http://schemas.openxmlformats.org/drawingml/2006/picture">
                 <pic:pic>
                   <pic:nvPicPr>
-                    <pic:cNvPr id="0" name="image1.png"/>
+                    <pic:cNvPr id="0" name="image2.png"/>
                     <pic:cNvPicPr preferRelativeResize="0"/>
                   </pic:nvPicPr>
                   <pic:blipFill>
@@ -4933,7 +5011,7 @@
                   <pic:spPr>
                     <a:xfrm>
                       <a:off x="0" y="0"/>
-                      <a:ext cx="3000375" cy="2254773"/>
+                      <a:ext cx="3276600" cy="2465058"/>
                     </a:xfrm>
                     <a:prstGeom prst="rect"/>
                     <a:ln/>
@@ -4949,20 +5027,20 @@
           <wp:anchor allowOverlap="1" behindDoc="0" distB="114300" distT="114300" distL="114300" distR="114300" hidden="0" layoutInCell="1" locked="0" relativeHeight="0" simplePos="0">
             <wp:simplePos x="0" y="0"/>
             <wp:positionH relativeFrom="column">
-              <wp:posOffset>3072765</wp:posOffset>
+              <wp:posOffset>19051</wp:posOffset>
             </wp:positionH>
             <wp:positionV relativeFrom="paragraph">
-              <wp:posOffset>276225</wp:posOffset>
+              <wp:posOffset>114300</wp:posOffset>
             </wp:positionV>
-            <wp:extent cx="2710815" cy="2710815"/>
+            <wp:extent cx="3333313" cy="5855112"/>
             <wp:effectExtent b="0" l="0" r="0" t="0"/>
             <wp:wrapSquare wrapText="bothSides" distB="114300" distT="114300" distL="114300" distR="114300"/>
-            <wp:docPr id="1" name="image2.png"/>
+            <wp:docPr id="10" name="image8.png"/>
             <a:graphic>
               <a:graphicData uri="http://schemas.openxmlformats.org/drawingml/2006/picture">
                 <pic:pic>
                   <pic:nvPicPr>
-                    <pic:cNvPr id="0" name="image2.png"/>
+                    <pic:cNvPr id="0" name="image8.png"/>
                     <pic:cNvPicPr preferRelativeResize="0"/>
                   </pic:nvPicPr>
                   <pic:blipFill>
@@ -4975,7 +5053,7 @@
                   <pic:spPr>
                     <a:xfrm>
                       <a:off x="0" y="0"/>
-                      <a:ext cx="2710815" cy="2710815"/>
+                      <a:ext cx="3333313" cy="5855112"/>
                     </a:xfrm>
                     <a:prstGeom prst="rect"/>
                     <a:ln/>
@@ -4986,120 +5064,20 @@
           </wp:anchor>
         </w:drawing>
       </w:r>
-    </w:p>
-    <w:p>
-      <w:pPr>
-        <w:spacing w:after="240" w:lineRule="auto"/>
-        <w:ind w:left="0" w:firstLine="0"/>
-        <w:rPr>
-          <w:b w:val="1"/>
-          <w:sz w:val="26"/>
-          <w:szCs w:val="26"/>
-        </w:rPr>
-      </w:pPr>
-      <w:r>
-        <w:rPr>
-          <w:rtl w:val="0"/>
-        </w:rPr>
-      </w:r>
-    </w:p>
-    <w:p>
-      <w:pPr>
-        <w:spacing w:after="240" w:lineRule="auto"/>
-        <w:ind w:left="0" w:firstLine="0"/>
-        <w:rPr/>
-      </w:pPr>
-      <w:r>
-        <w:rPr>
-          <w:rtl w:val="0"/>
-        </w:rPr>
-      </w:r>
-    </w:p>
-    <w:p>
-      <w:pPr>
-        <w:spacing w:after="240" w:lineRule="auto"/>
-        <w:ind w:left="0" w:firstLine="0"/>
-        <w:rPr/>
-      </w:pPr>
-      <w:r>
-        <w:rPr>
-          <w:rtl w:val="0"/>
-        </w:rPr>
-      </w:r>
-    </w:p>
-    <w:p>
-      <w:pPr>
-        <w:spacing w:after="240" w:lineRule="auto"/>
-        <w:ind w:left="0" w:firstLine="0"/>
-        <w:rPr/>
-      </w:pPr>
-      <w:r>
-        <w:rPr>
-          <w:rtl w:val="0"/>
-        </w:rPr>
-      </w:r>
-    </w:p>
-    <w:p>
-      <w:pPr>
-        <w:spacing w:after="240" w:lineRule="auto"/>
-        <w:ind w:left="0" w:firstLine="0"/>
-        <w:rPr/>
-      </w:pPr>
-      <w:r>
-        <w:rPr>
-          <w:rtl w:val="0"/>
-        </w:rPr>
-      </w:r>
-    </w:p>
-    <w:p>
-      <w:pPr>
-        <w:spacing w:after="240" w:lineRule="auto"/>
-        <w:ind w:left="0" w:firstLine="0"/>
-        <w:rPr/>
-      </w:pPr>
-      <w:r>
-        <w:rPr>
-          <w:rtl w:val="0"/>
-        </w:rPr>
-      </w:r>
-    </w:p>
-    <w:p>
-      <w:pPr>
-        <w:spacing w:after="240" w:lineRule="auto"/>
-        <w:ind w:left="0" w:firstLine="0"/>
-        <w:rPr/>
-      </w:pPr>
-      <w:r>
-        <w:rPr>
-          <w:rtl w:val="0"/>
-        </w:rPr>
-      </w:r>
-    </w:p>
-    <w:p>
-      <w:pPr>
-        <w:spacing w:after="240" w:lineRule="auto"/>
-        <w:ind w:left="0" w:firstLine="0"/>
-        <w:rPr/>
-      </w:pPr>
-      <w:r>
-        <w:rPr>
-          <w:rtl w:val="0"/>
-        </w:rPr>
-      </w:r>
-    </w:p>
-    <w:p>
-      <w:pPr>
-        <w:spacing w:after="240" w:lineRule="auto"/>
-        <w:ind w:left="0" w:firstLine="0"/>
-        <w:rPr/>
-      </w:pPr>
-      <w:r>
-        <w:rPr/>
+      <w:r>
         <w:drawing>
-          <wp:inline distB="114300" distT="114300" distL="114300" distR="114300">
-            <wp:extent cx="3693795" cy="3743325"/>
+          <wp:anchor allowOverlap="1" behindDoc="0" distB="114300" distT="114300" distL="114300" distR="114300" hidden="0" layoutInCell="1" locked="0" relativeHeight="0" simplePos="0">
+            <wp:simplePos x="0" y="0"/>
+            <wp:positionH relativeFrom="column">
+              <wp:posOffset>3414713</wp:posOffset>
+            </wp:positionH>
+            <wp:positionV relativeFrom="paragraph">
+              <wp:posOffset>2695575</wp:posOffset>
+            </wp:positionV>
+            <wp:extent cx="3273837" cy="3273837"/>
             <wp:effectExtent b="0" l="0" r="0" t="0"/>
-            <wp:docPr id="4" name="image6.png"/>
+            <wp:wrapSquare wrapText="bothSides" distB="114300" distT="114300" distL="114300" distR="114300"/>
+            <wp:docPr id="6" name="image6.png"/>
             <a:graphic>
               <a:graphicData uri="http://schemas.openxmlformats.org/drawingml/2006/picture">
                 <pic:pic>
@@ -5117,174 +5095,7 @@
                   <pic:spPr>
                     <a:xfrm>
                       <a:off x="0" y="0"/>
-                      <a:ext cx="3693795" cy="3743325"/>
-                    </a:xfrm>
-                    <a:prstGeom prst="rect"/>
-                    <a:ln/>
-                  </pic:spPr>
-                </pic:pic>
-              </a:graphicData>
-            </a:graphic>
-          </wp:inline>
-        </w:drawing>
-      </w:r>
-      <w:r>
-        <w:rPr>
-          <w:rtl w:val="0"/>
-        </w:rPr>
-      </w:r>
-    </w:p>
-    <w:p>
-      <w:pPr>
-        <w:spacing w:after="240" w:lineRule="auto"/>
-        <w:ind w:left="0" w:firstLine="0"/>
-        <w:rPr/>
-      </w:pPr>
-      <w:r>
-        <w:rPr>
-          <w:rtl w:val="0"/>
-        </w:rPr>
-        <w:t xml:space="preserve">This is the performance test on PUT requests to the application with 2 hosts. As we can see, the median request takes 7ms, and the average request time was 8.7ms. We ran this performance test with 10000 requests running across 10 concurrent threads. </w:t>
-      </w:r>
-    </w:p>
-    <w:p>
-      <w:pPr>
-        <w:spacing w:after="240" w:lineRule="auto"/>
-        <w:ind w:left="0" w:firstLine="0"/>
-        <w:rPr/>
-      </w:pPr>
-      <w:r>
-        <w:rPr>
-          <w:rtl w:val="0"/>
-        </w:rPr>
-      </w:r>
-    </w:p>
-    <w:p>
-      <w:pPr>
-        <w:spacing w:after="240" w:lineRule="auto"/>
-        <w:ind w:left="0" w:firstLine="0"/>
-        <w:rPr/>
-      </w:pPr>
-      <w:r>
-        <w:rPr>
-          <w:rtl w:val="0"/>
-        </w:rPr>
-        <w:t xml:space="preserve">Loadtest2</w:t>
-      </w:r>
-    </w:p>
-    <w:p>
-      <w:pPr>
-        <w:spacing w:after="240" w:lineRule="auto"/>
-        <w:ind w:left="0" w:firstLine="0"/>
-        <w:rPr/>
-      </w:pPr>
-      <w:r>
-        <w:rPr/>
-        <w:drawing>
-          <wp:inline distB="114300" distT="114300" distL="114300" distR="114300">
-            <wp:extent cx="3099659" cy="2331767"/>
-            <wp:effectExtent b="0" l="0" r="0" t="0"/>
-            <wp:docPr id="13" name="image4.png"/>
-            <a:graphic>
-              <a:graphicData uri="http://schemas.openxmlformats.org/drawingml/2006/picture">
-                <pic:pic>
-                  <pic:nvPicPr>
-                    <pic:cNvPr id="0" name="image4.png"/>
-                    <pic:cNvPicPr preferRelativeResize="0"/>
-                  </pic:nvPicPr>
-                  <pic:blipFill>
-                    <a:blip r:embed="rId21"/>
-                    <a:srcRect b="0" l="0" r="0" t="0"/>
-                    <a:stretch>
-                      <a:fillRect/>
-                    </a:stretch>
-                  </pic:blipFill>
-                  <pic:spPr>
-                    <a:xfrm>
-                      <a:off x="0" y="0"/>
-                      <a:ext cx="3099659" cy="2331767"/>
-                    </a:xfrm>
-                    <a:prstGeom prst="rect"/>
-                    <a:ln/>
-                  </pic:spPr>
-                </pic:pic>
-              </a:graphicData>
-            </a:graphic>
-          </wp:inline>
-        </w:drawing>
-      </w:r>
-      <w:r>
-        <w:rPr/>
-        <w:drawing>
-          <wp:inline distB="114300" distT="114300" distL="114300" distR="114300">
-            <wp:extent cx="2724150" cy="2724150"/>
-            <wp:effectExtent b="0" l="0" r="0" t="0"/>
-            <wp:docPr id="11" name="image5.png"/>
-            <a:graphic>
-              <a:graphicData uri="http://schemas.openxmlformats.org/drawingml/2006/picture">
-                <pic:pic>
-                  <pic:nvPicPr>
-                    <pic:cNvPr id="0" name="image5.png"/>
-                    <pic:cNvPicPr preferRelativeResize="0"/>
-                  </pic:nvPicPr>
-                  <pic:blipFill>
-                    <a:blip r:embed="rId22"/>
-                    <a:srcRect b="0" l="0" r="0" t="0"/>
-                    <a:stretch>
-                      <a:fillRect/>
-                    </a:stretch>
-                  </pic:blipFill>
-                  <pic:spPr>
-                    <a:xfrm>
-                      <a:off x="0" y="0"/>
-                      <a:ext cx="2724150" cy="2724150"/>
-                    </a:xfrm>
-                    <a:prstGeom prst="rect"/>
-                    <a:ln/>
-                  </pic:spPr>
-                </pic:pic>
-              </a:graphicData>
-            </a:graphic>
-          </wp:inline>
-        </w:drawing>
-      </w:r>
-      <w:r>
-        <w:rPr>
-          <w:rtl w:val="0"/>
-        </w:rPr>
-      </w:r>
-      <w:r>
-        <w:drawing>
-          <wp:anchor allowOverlap="1" behindDoc="0" distB="114300" distT="114300" distL="114300" distR="114300" hidden="0" layoutInCell="1" locked="0" relativeHeight="0" simplePos="0">
-            <wp:simplePos x="0" y="0"/>
-            <wp:positionH relativeFrom="column">
-              <wp:posOffset>19051</wp:posOffset>
-            </wp:positionH>
-            <wp:positionV relativeFrom="paragraph">
-              <wp:posOffset>2968351</wp:posOffset>
-            </wp:positionV>
-            <wp:extent cx="3084195" cy="3931501"/>
-            <wp:effectExtent b="0" l="0" r="0" t="0"/>
-            <wp:wrapSquare wrapText="bothSides" distB="114300" distT="114300" distL="114300" distR="114300"/>
-            <wp:docPr id="16" name="image9.png"/>
-            <a:graphic>
-              <a:graphicData uri="http://schemas.openxmlformats.org/drawingml/2006/picture">
-                <pic:pic>
-                  <pic:nvPicPr>
-                    <pic:cNvPr id="0" name="image9.png"/>
-                    <pic:cNvPicPr preferRelativeResize="0"/>
-                  </pic:nvPicPr>
-                  <pic:blipFill>
-                    <a:blip r:embed="rId23"/>
-                    <a:srcRect b="0" l="0" r="0" t="0"/>
-                    <a:stretch>
-                      <a:fillRect/>
-                    </a:stretch>
-                  </pic:blipFill>
-                  <pic:spPr>
-                    <a:xfrm>
-                      <a:off x="0" y="0"/>
-                      <a:ext cx="3084195" cy="3931501"/>
+                      <a:ext cx="3273837" cy="3273837"/>
                     </a:xfrm>
                     <a:prstGeom prst="rect"/>
                     <a:ln/>
@@ -5299,169 +5110,13 @@
     <w:p>
       <w:pPr>
         <w:spacing w:after="240" w:lineRule="auto"/>
-        <w:ind w:left="0" w:firstLine="0"/>
-        <w:rPr/>
-      </w:pPr>
-      <w:r>
-        <w:rPr>
-          <w:rtl w:val="0"/>
-        </w:rPr>
-      </w:r>
-    </w:p>
-    <w:p>
-      <w:pPr>
-        <w:spacing w:after="240" w:lineRule="auto"/>
-        <w:ind w:left="0" w:firstLine="0"/>
-        <w:rPr/>
-      </w:pPr>
-      <w:r>
-        <w:rPr>
-          <w:rtl w:val="0"/>
-        </w:rPr>
-      </w:r>
-    </w:p>
-    <w:p>
-      <w:pPr>
-        <w:spacing w:after="240" w:lineRule="auto"/>
-        <w:ind w:left="0" w:firstLine="0"/>
-        <w:rPr/>
-      </w:pPr>
-      <w:r>
-        <w:rPr>
-          <w:rtl w:val="0"/>
-        </w:rPr>
-      </w:r>
-    </w:p>
-    <w:p>
-      <w:pPr>
-        <w:spacing w:after="240" w:lineRule="auto"/>
-        <w:ind w:left="0" w:firstLine="0"/>
-        <w:rPr/>
-      </w:pPr>
-      <w:r>
-        <w:rPr>
-          <w:rtl w:val="0"/>
-        </w:rPr>
-      </w:r>
-    </w:p>
-    <w:p>
-      <w:pPr>
-        <w:spacing w:after="240" w:lineRule="auto"/>
-        <w:ind w:left="0" w:firstLine="0"/>
-        <w:rPr/>
-      </w:pPr>
-      <w:r>
-        <w:rPr>
-          <w:rtl w:val="0"/>
-        </w:rPr>
-      </w:r>
-    </w:p>
-    <w:p>
-      <w:pPr>
-        <w:spacing w:after="240" w:lineRule="auto"/>
-        <w:ind w:left="0" w:firstLine="0"/>
-        <w:rPr/>
-      </w:pPr>
-      <w:r>
-        <w:rPr>
-          <w:rtl w:val="0"/>
-        </w:rPr>
-      </w:r>
-    </w:p>
-    <w:p>
-      <w:pPr>
-        <w:spacing w:after="240" w:lineRule="auto"/>
-        <w:ind w:left="0" w:firstLine="0"/>
-        <w:rPr/>
-      </w:pPr>
-      <w:r>
-        <w:rPr>
-          <w:rtl w:val="0"/>
-        </w:rPr>
-      </w:r>
-    </w:p>
-    <w:p>
-      <w:pPr>
-        <w:spacing w:after="240" w:lineRule="auto"/>
-        <w:ind w:left="0" w:firstLine="0"/>
-        <w:rPr/>
-      </w:pPr>
-      <w:r>
-        <w:rPr>
-          <w:rtl w:val="0"/>
-        </w:rPr>
-      </w:r>
-    </w:p>
-    <w:p>
-      <w:pPr>
-        <w:spacing w:after="240" w:lineRule="auto"/>
-        <w:ind w:left="0" w:firstLine="0"/>
-        <w:rPr/>
-      </w:pPr>
-      <w:r>
-        <w:rPr>
-          <w:rtl w:val="0"/>
-        </w:rPr>
-      </w:r>
-    </w:p>
-    <w:p>
-      <w:pPr>
-        <w:spacing w:after="240" w:lineRule="auto"/>
-        <w:ind w:left="0" w:firstLine="0"/>
-        <w:rPr/>
-      </w:pPr>
-      <w:r>
-        <w:rPr>
-          <w:rtl w:val="0"/>
-        </w:rPr>
-      </w:r>
-    </w:p>
-    <w:p>
-      <w:pPr>
-        <w:spacing w:after="240" w:lineRule="auto"/>
-        <w:ind w:left="0" w:firstLine="0"/>
-        <w:rPr/>
-      </w:pPr>
-      <w:r>
-        <w:rPr>
-          <w:rtl w:val="0"/>
-        </w:rPr>
-      </w:r>
-    </w:p>
-    <w:p>
-      <w:pPr>
-        <w:spacing w:after="240" w:lineRule="auto"/>
-        <w:ind w:left="0" w:firstLine="0"/>
-        <w:rPr/>
-      </w:pPr>
-      <w:r>
-        <w:rPr>
-          <w:rtl w:val="0"/>
-        </w:rPr>
-      </w:r>
-    </w:p>
-    <w:p>
-      <w:pPr>
-        <w:spacing w:after="240" w:lineRule="auto"/>
-        <w:ind w:left="0" w:firstLine="0"/>
-        <w:rPr/>
-      </w:pPr>
-      <w:r>
-        <w:rPr>
-          <w:rtl w:val="0"/>
-        </w:rPr>
-      </w:r>
-    </w:p>
-    <w:p>
-      <w:pPr>
-        <w:spacing w:after="240" w:lineRule="auto"/>
-        <w:rPr/>
-      </w:pPr>
-      <w:r>
-        <w:rPr>
-          <w:rtl w:val="0"/>
-        </w:rPr>
-        <w:t xml:space="preserve">This is the performance test on GET requests to the application with 2 hosts. As we can see, the median request takes 6ms, and the average request time was 8.8ms. We ran this performance test with 10000 requests running across 10 concurrent threads.</w:t>
+        <w:rPr/>
+      </w:pPr>
+      <w:r>
+        <w:rPr>
+          <w:rtl w:val="0"/>
+        </w:rPr>
+        <w:t xml:space="preserve">This is the performance test on GET requests to the application with 2 hosts. As we can see, the median request takes 11ms, and the average request time was 12.3ms. We ran this performance test with 10000 requests running across 10 concurrent threads.</w:t>
       </w:r>
     </w:p>
     <w:p>
@@ -5496,22 +5151,7 @@
         <w:rPr>
           <w:rtl w:val="0"/>
         </w:rPr>
-        <w:t xml:space="preserve">We unfortunately did not see a significant difference between the PUT response times when there are 2 vs 4 hosts (8.7ms vs 8.7ms). This suggests that our application does not scale for PUT requests as well in terms of computation or network with the added hosts. </w:t>
-      </w:r>
-    </w:p>
-    <w:p>
-      <w:pPr>
-        <w:spacing w:after="240" w:lineRule="auto"/>
-        <w:rPr/>
-      </w:pPr>
-      <w:r>
-        <w:rPr>
-          <w:rtl w:val="0"/>
-        </w:rPr>
-        <w:t xml:space="preserve">We see some improvement in response times for the GET requests, (9.75ms vs 8.8ms), but this is quite negligible to associate with successful scalability.</w:t>
-        <w:br w:type="textWrapping"/>
-        <w:br w:type="textWrapping"/>
-        <w:t xml:space="preserve">Since we have a proxy that distributes the load of the requests between these hosts, we must examine other factors for potential bottlenecks to see if there may be other reasons that prevent increase in performance</w:t>
+        <w:t xml:space="preserve">We see some improvement in response times for the GET requests, (9 ms vs 12ms). Since we have a proxy that distributes the load of the requests between these hosts 2 vs 4 hosts makes a significant difference in response times, in this case about 33% </w:t>
       </w:r>
       <w:r>
         <w:rPr>
@@ -5520,8 +5160,8 @@
       </w:r>
     </w:p>
     <w:sectPr>
-      <w:headerReference r:id="rId24" w:type="default"/>
-      <w:footerReference r:id="rId25" w:type="default"/>
+      <w:headerReference r:id="rId21" w:type="default"/>
+      <w:footerReference r:id="rId22" w:type="default"/>
       <w:pgSz w:h="15840" w:w="12240" w:orient="portrait"/>
       <w:pgMar w:bottom="1440" w:top="1440" w:left="1440" w:right="1440" w:header="720" w:footer="720"/>
       <w:pgNumType w:start="1"/>

</xml_diff>